<commit_message>
Documentation, db migration & flask_app env setup
</commit_message>
<xml_diff>
--- a/Documentation/Deliver.docx
+++ b/Documentation/Deliver.docx
@@ -19,7 +19,16 @@
           <w:sz w:val="24"/>
           <w:szCs w:val="24"/>
         </w:rPr>
-        <w:t>PHONE A DELIVERER</w:t>
+        <w:t xml:space="preserve">PHONE A </w:t>
+      </w:r>
+      <w:r>
+        <w:rPr>
+          <w:rFonts w:ascii="Times New Roman" w:hAnsi="Times New Roman" w:cs="Times New Roman"/>
+          <w:color w:val="auto"/>
+          <w:sz w:val="24"/>
+          <w:szCs w:val="24"/>
+        </w:rPr>
+        <w:t>COURIER</w:t>
       </w:r>
       <w:r>
         <w:rPr>
@@ -30,8 +39,6 @@
         </w:rPr>
         <w:tab/>
       </w:r>
-      <w:bookmarkStart w:id="0" w:name="_GoBack"/>
-      <w:bookmarkEnd w:id="0"/>
       <w:r>
         <w:rPr>
           <w:rFonts w:ascii="Times New Roman" w:hAnsi="Times New Roman" w:cs="Times New Roman"/>
@@ -98,16 +105,56 @@
           <w:sz w:val="24"/>
           <w:szCs w:val="24"/>
         </w:rPr>
-        <w:t xml:space="preserve">It is not uncommon for one to have a package that needs delivery to a certain location. Current solutions like parcels only work for long distance scenarios, but there exists no services that connect </w:t>
-      </w:r>
-      <w:r>
-        <w:rPr>
-          <w:rFonts w:ascii="Times New Roman" w:hAnsi="Times New Roman" w:cs="Times New Roman"/>
-          <w:color w:val="auto"/>
-          <w:sz w:val="24"/>
-          <w:szCs w:val="24"/>
-        </w:rPr>
-        <w:t>people with vehicles to people needing delivery services.</w:t>
+        <w:t xml:space="preserve">It is </w:t>
+      </w:r>
+      <w:proofErr w:type="gramStart"/>
+      <w:r>
+        <w:rPr>
+          <w:rFonts w:ascii="Times New Roman" w:hAnsi="Times New Roman" w:cs="Times New Roman"/>
+          <w:color w:val="auto"/>
+          <w:sz w:val="24"/>
+          <w:szCs w:val="24"/>
+        </w:rPr>
+        <w:t>not uncommon</w:t>
+      </w:r>
+      <w:proofErr w:type="gramEnd"/>
+      <w:r>
+        <w:rPr>
+          <w:rFonts w:ascii="Times New Roman" w:hAnsi="Times New Roman" w:cs="Times New Roman"/>
+          <w:color w:val="auto"/>
+          <w:sz w:val="24"/>
+          <w:szCs w:val="24"/>
+        </w:rPr>
+        <w:t xml:space="preserve"> for one to have a package that needs delivery to a certain location. Current solutions like parcels only work for long distance scenarios, but </w:t>
+      </w:r>
+      <w:proofErr w:type="gramStart"/>
+      <w:r>
+        <w:rPr>
+          <w:rFonts w:ascii="Times New Roman" w:hAnsi="Times New Roman" w:cs="Times New Roman"/>
+          <w:color w:val="auto"/>
+          <w:sz w:val="24"/>
+          <w:szCs w:val="24"/>
+        </w:rPr>
+        <w:t xml:space="preserve">there exists no services that connect </w:t>
+      </w:r>
+      <w:r>
+        <w:rPr>
+          <w:rFonts w:ascii="Times New Roman" w:hAnsi="Times New Roman" w:cs="Times New Roman"/>
+          <w:color w:val="auto"/>
+          <w:sz w:val="24"/>
+          <w:szCs w:val="24"/>
+        </w:rPr>
+        <w:t>people with vehicles to people needing delivery services</w:t>
+      </w:r>
+      <w:proofErr w:type="gramEnd"/>
+      <w:r>
+        <w:rPr>
+          <w:rFonts w:ascii="Times New Roman" w:hAnsi="Times New Roman" w:cs="Times New Roman"/>
+          <w:color w:val="auto"/>
+          <w:sz w:val="24"/>
+          <w:szCs w:val="24"/>
+        </w:rPr>
+        <w:t>.</w:t>
       </w:r>
     </w:p>
     <w:p>
@@ -126,16 +173,54 @@
           <w:sz w:val="24"/>
           <w:szCs w:val="24"/>
         </w:rPr>
-        <w:t xml:space="preserve">Phone a deliverer aims to provide a platform to </w:t>
-      </w:r>
-      <w:r>
-        <w:rPr>
-          <w:rFonts w:ascii="Times New Roman" w:hAnsi="Times New Roman" w:cs="Times New Roman"/>
-          <w:color w:val="auto"/>
-          <w:sz w:val="24"/>
-          <w:szCs w:val="24"/>
-        </w:rPr>
-        <w:t>bring together people seeking short-distance delivery services with those offering the same. Vehicle owners especially motorcycle drivers will be given access to job offers just a touch of a button away.</w:t>
+        <w:t xml:space="preserve">Phone a </w:t>
+      </w:r>
+      <w:r>
+        <w:rPr>
+          <w:rFonts w:ascii="Times New Roman" w:hAnsi="Times New Roman" w:cs="Times New Roman"/>
+          <w:color w:val="auto"/>
+          <w:sz w:val="24"/>
+          <w:szCs w:val="24"/>
+        </w:rPr>
+        <w:t>Courier</w:t>
+      </w:r>
+      <w:r>
+        <w:rPr>
+          <w:rFonts w:ascii="Times New Roman" w:hAnsi="Times New Roman" w:cs="Times New Roman"/>
+          <w:color w:val="auto"/>
+          <w:sz w:val="24"/>
+          <w:szCs w:val="24"/>
+        </w:rPr>
+        <w:t xml:space="preserve"> aims to provide a platform to </w:t>
+      </w:r>
+      <w:r>
+        <w:rPr>
+          <w:rFonts w:ascii="Times New Roman" w:hAnsi="Times New Roman" w:cs="Times New Roman"/>
+          <w:color w:val="auto"/>
+          <w:sz w:val="24"/>
+          <w:szCs w:val="24"/>
+        </w:rPr>
+        <w:t xml:space="preserve">bring together people seeking short-distance delivery services with those offering the same. Vehicle owners especially motorcycle drivers </w:t>
+      </w:r>
+      <w:proofErr w:type="gramStart"/>
+      <w:r>
+        <w:rPr>
+          <w:rFonts w:ascii="Times New Roman" w:hAnsi="Times New Roman" w:cs="Times New Roman"/>
+          <w:color w:val="auto"/>
+          <w:sz w:val="24"/>
+          <w:szCs w:val="24"/>
+        </w:rPr>
+        <w:t>will be given</w:t>
+      </w:r>
+      <w:proofErr w:type="gramEnd"/>
+      <w:r>
+        <w:rPr>
+          <w:rFonts w:ascii="Times New Roman" w:hAnsi="Times New Roman" w:cs="Times New Roman"/>
+          <w:color w:val="auto"/>
+          <w:sz w:val="24"/>
+          <w:szCs w:val="24"/>
+        </w:rPr>
+        <w:t xml:space="preserve"> access to job offers just a touch of a button away.</w:t>
       </w:r>
     </w:p>
     <w:p>
@@ -266,7 +351,27 @@
           <w:sz w:val="24"/>
           <w:szCs w:val="24"/>
         </w:rPr>
-        <w:t>The functionalities that will be implemented at a high level are: -</w:t>
+        <w:t xml:space="preserve">The functionalities that will be implemented at a high level </w:t>
+      </w:r>
+      <w:proofErr w:type="gramStart"/>
+      <w:r>
+        <w:rPr>
+          <w:rFonts w:ascii="Times New Roman" w:hAnsi="Times New Roman" w:cs="Times New Roman"/>
+          <w:color w:val="auto"/>
+          <w:sz w:val="24"/>
+          <w:szCs w:val="24"/>
+        </w:rPr>
+        <w:t>are:</w:t>
+      </w:r>
+      <w:proofErr w:type="gramEnd"/>
+      <w:r>
+        <w:rPr>
+          <w:rFonts w:ascii="Times New Roman" w:hAnsi="Times New Roman" w:cs="Times New Roman"/>
+          <w:color w:val="auto"/>
+          <w:sz w:val="24"/>
+          <w:szCs w:val="24"/>
+        </w:rPr>
+        <w:t xml:space="preserve"> -</w:t>
       </w:r>
     </w:p>
     <w:p>
@@ -284,7 +389,7 @@
           <w:b/>
           <w:color w:val="auto"/>
         </w:rPr>
-        <w:t>Deliverer</w:t>
+        <w:t>Courier</w:t>
       </w:r>
       <w:r>
         <w:rPr>
@@ -311,7 +416,7 @@
           <w:sz w:val="24"/>
           <w:szCs w:val="24"/>
         </w:rPr>
-        <w:t>Deliverer</w:t>
+        <w:t>Courier</w:t>
       </w:r>
       <w:r>
         <w:rPr>
@@ -359,7 +464,25 @@
           <w:sz w:val="24"/>
           <w:szCs w:val="24"/>
         </w:rPr>
-        <w:t>Registration of new deliverers</w:t>
+        <w:t xml:space="preserve">Registration of new </w:t>
+      </w:r>
+      <w:r>
+        <w:rPr>
+          <w:rFonts w:ascii="Times New Roman" w:hAnsi="Times New Roman" w:cs="Times New Roman"/>
+          <w:color w:val="auto"/>
+          <w:sz w:val="24"/>
+          <w:szCs w:val="24"/>
+        </w:rPr>
+        <w:t>Courier</w:t>
+      </w:r>
+      <w:r>
+        <w:rPr>
+          <w:rFonts w:ascii="Times New Roman" w:hAnsi="Times New Roman" w:cs="Times New Roman"/>
+          <w:color w:val="auto"/>
+          <w:sz w:val="24"/>
+          <w:szCs w:val="24"/>
+        </w:rPr>
+        <w:t>s</w:t>
       </w:r>
     </w:p>
     <w:p>
@@ -530,13 +653,23 @@
           <w:color w:val="auto"/>
         </w:rPr>
       </w:pPr>
+      <w:bookmarkStart w:id="0" w:name="_GoBack"/>
       <w:r>
         <w:rPr>
           <w:rFonts w:ascii="Times New Roman" w:hAnsi="Times New Roman" w:cs="Times New Roman"/>
           <w:b/>
           <w:color w:val="auto"/>
         </w:rPr>
-        <w:t>User’s</w:t>
+        <w:t>Customer</w:t>
+      </w:r>
+      <w:bookmarkEnd w:id="0"/>
+      <w:r>
+        <w:rPr>
+          <w:rFonts w:ascii="Times New Roman" w:hAnsi="Times New Roman" w:cs="Times New Roman"/>
+          <w:b/>
+          <w:color w:val="auto"/>
+        </w:rPr>
+        <w:t>’s</w:t>
       </w:r>
       <w:r>
         <w:rPr>
@@ -563,7 +696,25 @@
           <w:sz w:val="24"/>
           <w:szCs w:val="24"/>
         </w:rPr>
-        <w:t>The user’s module will include:</w:t>
+        <w:t xml:space="preserve">The </w:t>
+      </w:r>
+      <w:r>
+        <w:rPr>
+          <w:rFonts w:ascii="Times New Roman" w:hAnsi="Times New Roman" w:cs="Times New Roman"/>
+          <w:color w:val="auto"/>
+          <w:sz w:val="24"/>
+          <w:szCs w:val="24"/>
+        </w:rPr>
+        <w:t>Customer</w:t>
+      </w:r>
+      <w:r>
+        <w:rPr>
+          <w:rFonts w:ascii="Times New Roman" w:hAnsi="Times New Roman" w:cs="Times New Roman"/>
+          <w:color w:val="auto"/>
+          <w:sz w:val="24"/>
+          <w:szCs w:val="24"/>
+        </w:rPr>
+        <w:t>’s module will include:</w:t>
       </w:r>
     </w:p>
     <w:p>
@@ -595,7 +746,16 @@
           <w:szCs w:val="24"/>
         </w:rPr>
         <w:lastRenderedPageBreak/>
-        <w:t>User registration</w:t>
+        <w:t>Customer</w:t>
+      </w:r>
+      <w:r>
+        <w:rPr>
+          <w:rFonts w:ascii="Times New Roman" w:hAnsi="Times New Roman" w:cs="Times New Roman"/>
+          <w:color w:val="auto"/>
+          <w:sz w:val="24"/>
+          <w:szCs w:val="24"/>
+        </w:rPr>
+        <w:t xml:space="preserve"> registration</w:t>
       </w:r>
     </w:p>
     <w:p>
@@ -626,7 +786,16 @@
           <w:sz w:val="24"/>
           <w:szCs w:val="24"/>
         </w:rPr>
-        <w:t>User profile</w:t>
+        <w:t>Customer</w:t>
+      </w:r>
+      <w:r>
+        <w:rPr>
+          <w:rFonts w:ascii="Times New Roman" w:hAnsi="Times New Roman" w:cs="Times New Roman"/>
+          <w:color w:val="auto"/>
+          <w:sz w:val="24"/>
+          <w:szCs w:val="24"/>
+        </w:rPr>
+        <w:t xml:space="preserve"> profile</w:t>
       </w:r>
     </w:p>
     <w:p>
@@ -947,7 +1116,27 @@
           <w:sz w:val="24"/>
           <w:szCs w:val="24"/>
         </w:rPr>
-        <w:t>In this phase (phase 1), the following will be excluded and will come in the subsequent phases: -</w:t>
+        <w:t xml:space="preserve">In this phase (phase 1), the following </w:t>
+      </w:r>
+      <w:proofErr w:type="gramStart"/>
+      <w:r>
+        <w:rPr>
+          <w:rFonts w:ascii="Times New Roman" w:hAnsi="Times New Roman" w:cs="Times New Roman"/>
+          <w:color w:val="auto"/>
+          <w:sz w:val="24"/>
+          <w:szCs w:val="24"/>
+        </w:rPr>
+        <w:t>will be excluded</w:t>
+      </w:r>
+      <w:proofErr w:type="gramEnd"/>
+      <w:r>
+        <w:rPr>
+          <w:rFonts w:ascii="Times New Roman" w:hAnsi="Times New Roman" w:cs="Times New Roman"/>
+          <w:color w:val="auto"/>
+          <w:sz w:val="24"/>
+          <w:szCs w:val="24"/>
+        </w:rPr>
+        <w:t xml:space="preserve"> and will come in the subsequent phases: -</w:t>
       </w:r>
     </w:p>
     <w:p>
@@ -1017,8 +1206,19 @@
           <w:sz w:val="24"/>
           <w:szCs w:val="24"/>
         </w:rPr>
-        <w:t>A version control for the project will be implemented</w:t>
-      </w:r>
+        <w:t xml:space="preserve">A version control for the project </w:t>
+      </w:r>
+      <w:proofErr w:type="gramStart"/>
+      <w:r>
+        <w:rPr>
+          <w:rFonts w:ascii="Times New Roman" w:hAnsi="Times New Roman" w:cs="Times New Roman"/>
+          <w:color w:val="auto"/>
+          <w:sz w:val="24"/>
+          <w:szCs w:val="24"/>
+        </w:rPr>
+        <w:t>will be implemented</w:t>
+      </w:r>
+      <w:proofErr w:type="gramEnd"/>
       <w:r>
         <w:rPr>
           <w:rFonts w:ascii="Times New Roman" w:hAnsi="Times New Roman" w:cs="Times New Roman"/>
@@ -1035,7 +1235,27 @@
           <w:sz w:val="24"/>
           <w:szCs w:val="24"/>
         </w:rPr>
-        <w:t xml:space="preserve"> This will serve as a backup of the project source code and to track its development.</w:t>
+        <w:t xml:space="preserve"> This will serve as a backup </w:t>
+      </w:r>
+      <w:proofErr w:type="gramStart"/>
+      <w:r>
+        <w:rPr>
+          <w:rFonts w:ascii="Times New Roman" w:hAnsi="Times New Roman" w:cs="Times New Roman"/>
+          <w:color w:val="auto"/>
+          <w:sz w:val="24"/>
+          <w:szCs w:val="24"/>
+        </w:rPr>
+        <w:t>of the project source code and to track its development</w:t>
+      </w:r>
+      <w:proofErr w:type="gramEnd"/>
+      <w:r>
+        <w:rPr>
+          <w:rFonts w:ascii="Times New Roman" w:hAnsi="Times New Roman" w:cs="Times New Roman"/>
+          <w:color w:val="auto"/>
+          <w:sz w:val="24"/>
+          <w:szCs w:val="24"/>
+        </w:rPr>
+        <w:t>.</w:t>
       </w:r>
       <w:r>
         <w:rPr>
@@ -1063,26 +1283,48 @@
           <w:sz w:val="24"/>
           <w:szCs w:val="24"/>
         </w:rPr>
-        <w:t>After the projects repository has been created, the</w:t>
-      </w:r>
-      <w:r>
-        <w:rPr>
-          <w:rFonts w:ascii="Times New Roman" w:hAnsi="Times New Roman" w:cs="Times New Roman"/>
-          <w:color w:val="auto"/>
-          <w:sz w:val="24"/>
-          <w:szCs w:val="24"/>
-        </w:rPr>
-        <w:t xml:space="preserve"> UI prototype will be developed. Once the prototype has b</w:t>
-      </w:r>
-      <w:r>
-        <w:rPr>
-          <w:rFonts w:ascii="Times New Roman" w:hAnsi="Times New Roman" w:cs="Times New Roman"/>
-          <w:color w:val="auto"/>
-          <w:sz w:val="24"/>
-          <w:szCs w:val="24"/>
-        </w:rPr>
-        <w:t>een developed</w:t>
-      </w:r>
+        <w:t xml:space="preserve">After the projects repository </w:t>
+      </w:r>
+      <w:proofErr w:type="gramStart"/>
+      <w:r>
+        <w:rPr>
+          <w:rFonts w:ascii="Times New Roman" w:hAnsi="Times New Roman" w:cs="Times New Roman"/>
+          <w:color w:val="auto"/>
+          <w:sz w:val="24"/>
+          <w:szCs w:val="24"/>
+        </w:rPr>
+        <w:t>has been created</w:t>
+      </w:r>
+      <w:proofErr w:type="gramEnd"/>
+      <w:r>
+        <w:rPr>
+          <w:rFonts w:ascii="Times New Roman" w:hAnsi="Times New Roman" w:cs="Times New Roman"/>
+          <w:color w:val="auto"/>
+          <w:sz w:val="24"/>
+          <w:szCs w:val="24"/>
+        </w:rPr>
+        <w:t>, the</w:t>
+      </w:r>
+      <w:r>
+        <w:rPr>
+          <w:rFonts w:ascii="Times New Roman" w:hAnsi="Times New Roman" w:cs="Times New Roman"/>
+          <w:color w:val="auto"/>
+          <w:sz w:val="24"/>
+          <w:szCs w:val="24"/>
+        </w:rPr>
+        <w:t xml:space="preserve"> UI prototype will be developed. Once the prototype </w:t>
+      </w:r>
+      <w:proofErr w:type="gramStart"/>
+      <w:r>
+        <w:rPr>
+          <w:rFonts w:ascii="Times New Roman" w:hAnsi="Times New Roman" w:cs="Times New Roman"/>
+          <w:color w:val="auto"/>
+          <w:sz w:val="24"/>
+          <w:szCs w:val="24"/>
+        </w:rPr>
+        <w:t>has been developed</w:t>
+      </w:r>
+      <w:proofErr w:type="gramEnd"/>
       <w:r>
         <w:rPr>
           <w:rFonts w:ascii="Times New Roman" w:hAnsi="Times New Roman" w:cs="Times New Roman"/>
@@ -1109,16 +1351,72 @@
           <w:sz w:val="24"/>
           <w:szCs w:val="24"/>
         </w:rPr>
-        <w:t xml:space="preserve">After the UI prototype has been done, </w:t>
-      </w:r>
-      <w:r>
-        <w:rPr>
-          <w:rFonts w:ascii="Times New Roman" w:hAnsi="Times New Roman" w:cs="Times New Roman"/>
-          <w:color w:val="auto"/>
-          <w:sz w:val="24"/>
-          <w:szCs w:val="24"/>
-        </w:rPr>
-        <w:t>the deliverer module and the user’s module will be implemented.</w:t>
+        <w:t xml:space="preserve">After the UI prototype </w:t>
+      </w:r>
+      <w:proofErr w:type="gramStart"/>
+      <w:r>
+        <w:rPr>
+          <w:rFonts w:ascii="Times New Roman" w:hAnsi="Times New Roman" w:cs="Times New Roman"/>
+          <w:color w:val="auto"/>
+          <w:sz w:val="24"/>
+          <w:szCs w:val="24"/>
+        </w:rPr>
+        <w:t>has been done</w:t>
+      </w:r>
+      <w:proofErr w:type="gramEnd"/>
+      <w:r>
+        <w:rPr>
+          <w:rFonts w:ascii="Times New Roman" w:hAnsi="Times New Roman" w:cs="Times New Roman"/>
+          <w:color w:val="auto"/>
+          <w:sz w:val="24"/>
+          <w:szCs w:val="24"/>
+        </w:rPr>
+        <w:t xml:space="preserve">, </w:t>
+      </w:r>
+      <w:r>
+        <w:rPr>
+          <w:rFonts w:ascii="Times New Roman" w:hAnsi="Times New Roman" w:cs="Times New Roman"/>
+          <w:color w:val="auto"/>
+          <w:sz w:val="24"/>
+          <w:szCs w:val="24"/>
+        </w:rPr>
+        <w:t xml:space="preserve">the </w:t>
+      </w:r>
+      <w:r>
+        <w:rPr>
+          <w:rFonts w:ascii="Times New Roman" w:hAnsi="Times New Roman" w:cs="Times New Roman"/>
+          <w:color w:val="auto"/>
+          <w:sz w:val="24"/>
+          <w:szCs w:val="24"/>
+        </w:rPr>
+        <w:t>Courier</w:t>
+      </w:r>
+      <w:r>
+        <w:rPr>
+          <w:rFonts w:ascii="Times New Roman" w:hAnsi="Times New Roman" w:cs="Times New Roman"/>
+          <w:color w:val="auto"/>
+          <w:sz w:val="24"/>
+          <w:szCs w:val="24"/>
+        </w:rPr>
+        <w:t xml:space="preserve"> module and the </w:t>
+      </w:r>
+      <w:r>
+        <w:rPr>
+          <w:rFonts w:ascii="Times New Roman" w:hAnsi="Times New Roman" w:cs="Times New Roman"/>
+          <w:color w:val="auto"/>
+          <w:sz w:val="24"/>
+          <w:szCs w:val="24"/>
+        </w:rPr>
+        <w:t>Customer</w:t>
+      </w:r>
+      <w:r>
+        <w:rPr>
+          <w:rFonts w:ascii="Times New Roman" w:hAnsi="Times New Roman" w:cs="Times New Roman"/>
+          <w:color w:val="auto"/>
+          <w:sz w:val="24"/>
+          <w:szCs w:val="24"/>
+        </w:rPr>
+        <w:t>’s module will be implemented.</w:t>
       </w:r>
     </w:p>
     <w:p>
@@ -1308,25 +1606,7 @@
                 <w:sz w:val="24"/>
                 <w:szCs w:val="24"/>
               </w:rPr>
-              <w:t xml:space="preserve">19/09/2022 </w:t>
-            </w:r>
-            <w:r>
-              <w:rPr>
-                <w:rFonts w:ascii="Times New Roman" w:hAnsi="Times New Roman" w:cs="Times New Roman"/>
-                <w:color w:val="auto"/>
-                <w:sz w:val="24"/>
-                <w:szCs w:val="24"/>
-              </w:rPr>
-              <w:t>–</w:t>
-            </w:r>
-            <w:r>
-              <w:rPr>
-                <w:rFonts w:ascii="Times New Roman" w:hAnsi="Times New Roman" w:cs="Times New Roman"/>
-                <w:color w:val="auto"/>
-                <w:sz w:val="24"/>
-                <w:szCs w:val="24"/>
-              </w:rPr>
-              <w:t xml:space="preserve"> 26/09/2022</w:t>
+              <w:t>19/09/2022 – 26/09/2022</w:t>
             </w:r>
           </w:p>
         </w:tc>
@@ -1416,16 +1696,7 @@
                 <w:sz w:val="24"/>
                 <w:szCs w:val="24"/>
               </w:rPr>
-              <w:t>26</w:t>
-            </w:r>
-            <w:r>
-              <w:rPr>
-                <w:rFonts w:ascii="Times New Roman" w:hAnsi="Times New Roman" w:cs="Times New Roman"/>
-                <w:color w:val="auto"/>
-                <w:sz w:val="24"/>
-                <w:szCs w:val="24"/>
-              </w:rPr>
-              <w:t xml:space="preserve">/09/2022 – </w:t>
+              <w:t xml:space="preserve">26/09/2022 – </w:t>
             </w:r>
             <w:r>
               <w:rPr>
@@ -1443,16 +1714,7 @@
                 <w:sz w:val="24"/>
                 <w:szCs w:val="24"/>
               </w:rPr>
-              <w:t>/10</w:t>
-            </w:r>
-            <w:r>
-              <w:rPr>
-                <w:rFonts w:ascii="Times New Roman" w:hAnsi="Times New Roman" w:cs="Times New Roman"/>
-                <w:color w:val="auto"/>
-                <w:sz w:val="24"/>
-                <w:szCs w:val="24"/>
-              </w:rPr>
-              <w:t>/2022</w:t>
+              <w:t>/10/2022</w:t>
             </w:r>
           </w:p>
         </w:tc>
@@ -1541,52 +1803,7 @@
                 <w:sz w:val="24"/>
                 <w:szCs w:val="24"/>
               </w:rPr>
-              <w:t>10</w:t>
-            </w:r>
-            <w:r>
-              <w:rPr>
-                <w:rFonts w:ascii="Times New Roman" w:hAnsi="Times New Roman" w:cs="Times New Roman"/>
-                <w:color w:val="auto"/>
-                <w:sz w:val="24"/>
-                <w:szCs w:val="24"/>
-              </w:rPr>
-              <w:t>/</w:t>
-            </w:r>
-            <w:r>
-              <w:rPr>
-                <w:rFonts w:ascii="Times New Roman" w:hAnsi="Times New Roman" w:cs="Times New Roman"/>
-                <w:color w:val="auto"/>
-                <w:sz w:val="24"/>
-                <w:szCs w:val="24"/>
-              </w:rPr>
-              <w:t>10</w:t>
-            </w:r>
-            <w:r>
-              <w:rPr>
-                <w:rFonts w:ascii="Times New Roman" w:hAnsi="Times New Roman" w:cs="Times New Roman"/>
-                <w:color w:val="auto"/>
-                <w:sz w:val="24"/>
-                <w:szCs w:val="24"/>
-              </w:rPr>
-              <w:t xml:space="preserve">/2022 – </w:t>
-            </w:r>
-            <w:r>
-              <w:rPr>
-                <w:rFonts w:ascii="Times New Roman" w:hAnsi="Times New Roman" w:cs="Times New Roman"/>
-                <w:color w:val="auto"/>
-                <w:sz w:val="24"/>
-                <w:szCs w:val="24"/>
-              </w:rPr>
-              <w:t>17/</w:t>
-            </w:r>
-            <w:r>
-              <w:rPr>
-                <w:rFonts w:ascii="Times New Roman" w:hAnsi="Times New Roman" w:cs="Times New Roman"/>
-                <w:color w:val="auto"/>
-                <w:sz w:val="24"/>
-                <w:szCs w:val="24"/>
-              </w:rPr>
-              <w:t>10/2022</w:t>
+              <w:t>10/10/2022 – 17/10/2022</w:t>
             </w:r>
           </w:p>
         </w:tc>
@@ -1702,25 +1919,7 @@
                 <w:sz w:val="24"/>
                 <w:szCs w:val="24"/>
               </w:rPr>
-              <w:t>/</w:t>
-            </w:r>
-            <w:r>
-              <w:rPr>
-                <w:rFonts w:ascii="Times New Roman" w:hAnsi="Times New Roman" w:cs="Times New Roman"/>
-                <w:color w:val="auto"/>
-                <w:sz w:val="24"/>
-                <w:szCs w:val="24"/>
-              </w:rPr>
-              <w:t>10</w:t>
-            </w:r>
-            <w:r>
-              <w:rPr>
-                <w:rFonts w:ascii="Times New Roman" w:hAnsi="Times New Roman" w:cs="Times New Roman"/>
-                <w:color w:val="auto"/>
-                <w:sz w:val="24"/>
-                <w:szCs w:val="24"/>
-              </w:rPr>
-              <w:t>/2022</w:t>
+              <w:t>/10/2022</w:t>
             </w:r>
           </w:p>
         </w:tc>
@@ -1744,7 +1943,16 @@
                 <w:sz w:val="24"/>
                 <w:szCs w:val="24"/>
               </w:rPr>
-              <w:t>User’s Module</w:t>
+              <w:t>Customer</w:t>
+            </w:r>
+            <w:r>
+              <w:rPr>
+                <w:rFonts w:ascii="Times New Roman" w:hAnsi="Times New Roman" w:cs="Times New Roman"/>
+                <w:color w:val="auto"/>
+                <w:sz w:val="24"/>
+                <w:szCs w:val="24"/>
+              </w:rPr>
+              <w:t>’s Module</w:t>
             </w:r>
           </w:p>
         </w:tc>
@@ -1818,25 +2026,7 @@
                 <w:sz w:val="24"/>
                 <w:szCs w:val="24"/>
               </w:rPr>
-              <w:t>/</w:t>
-            </w:r>
-            <w:r>
-              <w:rPr>
-                <w:rFonts w:ascii="Times New Roman" w:hAnsi="Times New Roman" w:cs="Times New Roman"/>
-                <w:color w:val="auto"/>
-                <w:sz w:val="24"/>
-                <w:szCs w:val="24"/>
-              </w:rPr>
-              <w:t>10</w:t>
-            </w:r>
-            <w:r>
-              <w:rPr>
-                <w:rFonts w:ascii="Times New Roman" w:hAnsi="Times New Roman" w:cs="Times New Roman"/>
-                <w:color w:val="auto"/>
-                <w:sz w:val="24"/>
-                <w:szCs w:val="24"/>
-              </w:rPr>
-              <w:t xml:space="preserve">/2022 – </w:t>
+              <w:t xml:space="preserve">/10/2022 – </w:t>
             </w:r>
             <w:r>
               <w:rPr>
@@ -1896,7 +2086,16 @@
                 <w:sz w:val="24"/>
                 <w:szCs w:val="24"/>
               </w:rPr>
-              <w:t>Deliverer module</w:t>
+              <w:t>Courier</w:t>
+            </w:r>
+            <w:r>
+              <w:rPr>
+                <w:rFonts w:ascii="Times New Roman" w:hAnsi="Times New Roman" w:cs="Times New Roman"/>
+                <w:color w:val="auto"/>
+                <w:sz w:val="24"/>
+                <w:szCs w:val="24"/>
+              </w:rPr>
+              <w:t xml:space="preserve"> module</w:t>
             </w:r>
           </w:p>
         </w:tc>
@@ -1961,61 +2160,7 @@
                 <w:sz w:val="24"/>
                 <w:szCs w:val="24"/>
               </w:rPr>
-              <w:t>1</w:t>
-            </w:r>
-            <w:r>
-              <w:rPr>
-                <w:rFonts w:ascii="Times New Roman" w:hAnsi="Times New Roman" w:cs="Times New Roman"/>
-                <w:color w:val="auto"/>
-                <w:sz w:val="24"/>
-                <w:szCs w:val="24"/>
-              </w:rPr>
-              <w:t>4/</w:t>
-            </w:r>
-            <w:r>
-              <w:rPr>
-                <w:rFonts w:ascii="Times New Roman" w:hAnsi="Times New Roman" w:cs="Times New Roman"/>
-                <w:color w:val="auto"/>
-                <w:sz w:val="24"/>
-                <w:szCs w:val="24"/>
-              </w:rPr>
-              <w:t>11</w:t>
-            </w:r>
-            <w:r>
-              <w:rPr>
-                <w:rFonts w:ascii="Times New Roman" w:hAnsi="Times New Roman" w:cs="Times New Roman"/>
-                <w:color w:val="auto"/>
-                <w:sz w:val="24"/>
-                <w:szCs w:val="24"/>
-              </w:rPr>
-              <w:t xml:space="preserve">/2022 – </w:t>
-            </w:r>
-            <w:r>
-              <w:rPr>
-                <w:rFonts w:ascii="Times New Roman" w:hAnsi="Times New Roman" w:cs="Times New Roman"/>
-                <w:color w:val="auto"/>
-                <w:sz w:val="24"/>
-                <w:szCs w:val="24"/>
-              </w:rPr>
-              <w:t>21</w:t>
-            </w:r>
-            <w:r>
-              <w:rPr>
-                <w:rFonts w:ascii="Times New Roman" w:hAnsi="Times New Roman" w:cs="Times New Roman"/>
-                <w:color w:val="auto"/>
-                <w:sz w:val="24"/>
-                <w:szCs w:val="24"/>
-              </w:rPr>
-              <w:t>/11/2022</w:t>
-            </w:r>
-            <w:r>
-              <w:rPr>
-                <w:rFonts w:ascii="Times New Roman" w:hAnsi="Times New Roman" w:cs="Times New Roman"/>
-                <w:color w:val="auto"/>
-                <w:sz w:val="24"/>
-                <w:szCs w:val="24"/>
-              </w:rPr>
-              <w:t>1</w:t>
+              <w:t>14/11/2022 – 21/11/20221</w:t>
             </w:r>
           </w:p>
         </w:tc>
@@ -2305,7 +2450,7 @@
                             <w:rPr>
                               <w:noProof/>
                             </w:rPr>
-                            <w:t>1</w:t>
+                            <w:t>3</w:t>
                           </w:r>
                           <w:r>
                             <w:fldChar w:fldCharType="end"/>
@@ -2348,7 +2493,7 @@
                       <w:rPr>
                         <w:noProof/>
                       </w:rPr>
-                      <w:t>1</w:t>
+                      <w:t>3</w:t>
                     </w:r>
                     <w:r>
                       <w:fldChar w:fldCharType="end"/>

</xml_diff>

<commit_message>
Customer register login done
</commit_message>
<xml_diff>
--- a/Documentation/Deliver.docx
+++ b/Documentation/Deliver.docx
@@ -646,6 +646,25 @@
     </w:p>
     <w:p>
       <w:pPr>
+        <w:pBdr>
+          <w:top w:val="nil"/>
+          <w:left w:val="nil"/>
+          <w:bottom w:val="nil"/>
+          <w:right w:val="nil"/>
+          <w:between w:val="nil"/>
+        </w:pBdr>
+        <w:rPr>
+          <w:rFonts w:ascii="Times New Roman" w:hAnsi="Times New Roman" w:cs="Times New Roman"/>
+          <w:color w:val="auto"/>
+          <w:sz w:val="24"/>
+          <w:szCs w:val="24"/>
+        </w:rPr>
+      </w:pPr>
+      <w:bookmarkStart w:id="0" w:name="_GoBack"/>
+      <w:bookmarkEnd w:id="0"/>
+    </w:p>
+    <w:p>
+      <w:pPr>
         <w:pStyle w:val="Heading3"/>
         <w:rPr>
           <w:rFonts w:ascii="Times New Roman" w:hAnsi="Times New Roman" w:cs="Times New Roman"/>
@@ -653,16 +672,15 @@
           <w:color w:val="auto"/>
         </w:rPr>
       </w:pPr>
-      <w:bookmarkStart w:id="0" w:name="_GoBack"/>
       <w:r>
         <w:rPr>
           <w:rFonts w:ascii="Times New Roman" w:hAnsi="Times New Roman" w:cs="Times New Roman"/>
           <w:b/>
           <w:color w:val="auto"/>
         </w:rPr>
+        <w:lastRenderedPageBreak/>
         <w:t>Customer</w:t>
       </w:r>
-      <w:bookmarkEnd w:id="0"/>
       <w:r>
         <w:rPr>
           <w:rFonts w:ascii="Times New Roman" w:hAnsi="Times New Roman" w:cs="Times New Roman"/>
@@ -745,7 +763,6 @@
           <w:sz w:val="24"/>
           <w:szCs w:val="24"/>
         </w:rPr>
-        <w:lastRenderedPageBreak/>
         <w:t>Customer</w:t>
       </w:r>
       <w:r>
@@ -860,6 +877,36 @@
     </w:p>
     <w:p>
       <w:pPr>
+        <w:numPr>
+          <w:ilvl w:val="0"/>
+          <w:numId w:val="6"/>
+        </w:numPr>
+        <w:pBdr>
+          <w:top w:val="nil"/>
+          <w:left w:val="nil"/>
+          <w:bottom w:val="nil"/>
+          <w:right w:val="nil"/>
+          <w:between w:val="nil"/>
+        </w:pBdr>
+        <w:rPr>
+          <w:rFonts w:ascii="Times New Roman" w:hAnsi="Times New Roman" w:cs="Times New Roman"/>
+          <w:color w:val="auto"/>
+          <w:sz w:val="24"/>
+          <w:szCs w:val="24"/>
+        </w:rPr>
+      </w:pPr>
+      <w:r>
+        <w:rPr>
+          <w:rFonts w:ascii="Times New Roman" w:hAnsi="Times New Roman" w:cs="Times New Roman"/>
+          <w:color w:val="auto"/>
+          <w:sz w:val="24"/>
+          <w:szCs w:val="24"/>
+        </w:rPr>
+        <w:t>Browse for Couriers</w:t>
+      </w:r>
+    </w:p>
+    <w:p>
+      <w:pPr>
         <w:pStyle w:val="Heading2"/>
         <w:numPr>
           <w:ilvl w:val="0"/>
@@ -1436,6 +1483,7 @@
           <w:rFonts w:ascii="Times New Roman" w:hAnsi="Times New Roman" w:cs="Times New Roman"/>
           <w:color w:val="auto"/>
         </w:rPr>
+        <w:lastRenderedPageBreak/>
         <w:t>High-Level Timeline/Schedule</w:t>
       </w:r>
     </w:p>
@@ -1671,7 +1719,6 @@
                 <w:sz w:val="24"/>
                 <w:szCs w:val="24"/>
               </w:rPr>
-              <w:lastRenderedPageBreak/>
               <w:t>2</w:t>
             </w:r>
           </w:p>
@@ -2450,7 +2497,7 @@
                             <w:rPr>
                               <w:noProof/>
                             </w:rPr>
-                            <w:t>3</w:t>
+                            <w:t>2</w:t>
                           </w:r>
                           <w:r>
                             <w:fldChar w:fldCharType="end"/>
@@ -2493,7 +2540,7 @@
                       <w:rPr>
                         <w:noProof/>
                       </w:rPr>
-                      <w:t>3</w:t>
+                      <w:t>2</w:t>
                     </w:r>
                     <w:r>
                       <w:fldChar w:fldCharType="end"/>

</xml_diff>

<commit_message>
Updated one pager project title
</commit_message>
<xml_diff>
--- a/Documentation/Deliver.docx
+++ b/Documentation/Deliver.docx
@@ -19,7 +19,7 @@
           <w:sz w:val="24"/>
           <w:szCs w:val="24"/>
         </w:rPr>
-        <w:t>PHONE A DELIVERER</w:t>
+        <w:t>DELIV3R</w:t>
       </w:r>
       <w:r>
         <w:rPr>
@@ -30,16 +30,14 @@
         </w:rPr>
         <w:tab/>
       </w:r>
-      <w:bookmarkStart w:id="0" w:name="_GoBack"/>
-      <w:bookmarkEnd w:id="0"/>
-      <w:r>
-        <w:rPr>
-          <w:rFonts w:ascii="Times New Roman" w:hAnsi="Times New Roman" w:cs="Times New Roman"/>
-          <w:color w:val="auto"/>
-          <w:sz w:val="24"/>
-          <w:szCs w:val="24"/>
-        </w:rPr>
-        <w:t>SEPTEMBER 19 2022</w:t>
+      <w:r>
+        <w:rPr>
+          <w:rFonts w:ascii="Times New Roman" w:hAnsi="Times New Roman" w:cs="Times New Roman"/>
+          <w:color w:val="auto"/>
+          <w:sz w:val="24"/>
+          <w:szCs w:val="24"/>
+        </w:rPr>
+        <w:t>AUGUST 14 2023</w:t>
       </w:r>
     </w:p>
     <w:p>
@@ -98,16 +96,56 @@
           <w:sz w:val="24"/>
           <w:szCs w:val="24"/>
         </w:rPr>
-        <w:t xml:space="preserve">It is not uncommon for one to have a package that needs delivery to a certain location. Current solutions like parcels only work for long distance scenarios, but there exists no services that connect </w:t>
-      </w:r>
-      <w:r>
-        <w:rPr>
-          <w:rFonts w:ascii="Times New Roman" w:hAnsi="Times New Roman" w:cs="Times New Roman"/>
-          <w:color w:val="auto"/>
-          <w:sz w:val="24"/>
-          <w:szCs w:val="24"/>
-        </w:rPr>
-        <w:t>people with vehicles to people needing delivery services.</w:t>
+        <w:t xml:space="preserve">It is </w:t>
+      </w:r>
+      <w:r>
+        <w:rPr>
+          <w:rFonts w:ascii="Times New Roman" w:hAnsi="Times New Roman" w:cs="Times New Roman"/>
+          <w:color w:val="auto"/>
+          <w:sz w:val="24"/>
+          <w:szCs w:val="24"/>
+        </w:rPr>
+        <w:t xml:space="preserve">common for one to have a package that needs delivery to a certain location. Current solutions like parcels only work for long distance scenarios, but </w:t>
+      </w:r>
+      <w:proofErr w:type="gramStart"/>
+      <w:r>
+        <w:rPr>
+          <w:rFonts w:ascii="Times New Roman" w:hAnsi="Times New Roman" w:cs="Times New Roman"/>
+          <w:color w:val="auto"/>
+          <w:sz w:val="24"/>
+          <w:szCs w:val="24"/>
+        </w:rPr>
+        <w:t>there</w:t>
+      </w:r>
+      <w:bookmarkStart w:id="0" w:name="_GoBack"/>
+      <w:bookmarkEnd w:id="0"/>
+      <w:r>
+        <w:rPr>
+          <w:rFonts w:ascii="Times New Roman" w:hAnsi="Times New Roman" w:cs="Times New Roman"/>
+          <w:color w:val="auto"/>
+          <w:sz w:val="24"/>
+          <w:szCs w:val="24"/>
+        </w:rPr>
+        <w:t xml:space="preserve"> exists no services that connect </w:t>
+      </w:r>
+      <w:r>
+        <w:rPr>
+          <w:rFonts w:ascii="Times New Roman" w:hAnsi="Times New Roman" w:cs="Times New Roman"/>
+          <w:color w:val="auto"/>
+          <w:sz w:val="24"/>
+          <w:szCs w:val="24"/>
+        </w:rPr>
+        <w:t>people with vehicles to people needing delivery services</w:t>
+      </w:r>
+      <w:proofErr w:type="gramEnd"/>
+      <w:r>
+        <w:rPr>
+          <w:rFonts w:ascii="Times New Roman" w:hAnsi="Times New Roman" w:cs="Times New Roman"/>
+          <w:color w:val="auto"/>
+          <w:sz w:val="24"/>
+          <w:szCs w:val="24"/>
+        </w:rPr>
+        <w:t>.</w:t>
       </w:r>
     </w:p>
     <w:p>
@@ -135,7 +173,27 @@
           <w:sz w:val="24"/>
           <w:szCs w:val="24"/>
         </w:rPr>
-        <w:t>bring together people seeking short-distance delivery services with those offering the same. Vehicle owners especially motorcycle drivers will be given access to job offers just a touch of a button away.</w:t>
+        <w:t xml:space="preserve">bring together people seeking short-distance delivery services with those offering the same. Vehicle owners especially motorcycle drivers </w:t>
+      </w:r>
+      <w:proofErr w:type="gramStart"/>
+      <w:r>
+        <w:rPr>
+          <w:rFonts w:ascii="Times New Roman" w:hAnsi="Times New Roman" w:cs="Times New Roman"/>
+          <w:color w:val="auto"/>
+          <w:sz w:val="24"/>
+          <w:szCs w:val="24"/>
+        </w:rPr>
+        <w:t>will be given</w:t>
+      </w:r>
+      <w:proofErr w:type="gramEnd"/>
+      <w:r>
+        <w:rPr>
+          <w:rFonts w:ascii="Times New Roman" w:hAnsi="Times New Roman" w:cs="Times New Roman"/>
+          <w:color w:val="auto"/>
+          <w:sz w:val="24"/>
+          <w:szCs w:val="24"/>
+        </w:rPr>
+        <w:t xml:space="preserve"> access to job offers just a touch of a button away.</w:t>
       </w:r>
     </w:p>
     <w:p>
@@ -266,7 +324,27 @@
           <w:sz w:val="24"/>
           <w:szCs w:val="24"/>
         </w:rPr>
-        <w:t>The functionalities that will be implemented at a high level are: -</w:t>
+        <w:t xml:space="preserve">The functionalities that will be implemented at a high level </w:t>
+      </w:r>
+      <w:proofErr w:type="gramStart"/>
+      <w:r>
+        <w:rPr>
+          <w:rFonts w:ascii="Times New Roman" w:hAnsi="Times New Roman" w:cs="Times New Roman"/>
+          <w:color w:val="auto"/>
+          <w:sz w:val="24"/>
+          <w:szCs w:val="24"/>
+        </w:rPr>
+        <w:t>are:</w:t>
+      </w:r>
+      <w:proofErr w:type="gramEnd"/>
+      <w:r>
+        <w:rPr>
+          <w:rFonts w:ascii="Times New Roman" w:hAnsi="Times New Roman" w:cs="Times New Roman"/>
+          <w:color w:val="auto"/>
+          <w:sz w:val="24"/>
+          <w:szCs w:val="24"/>
+        </w:rPr>
+        <w:t xml:space="preserve"> -</w:t>
       </w:r>
     </w:p>
     <w:p>
@@ -947,7 +1025,27 @@
           <w:sz w:val="24"/>
           <w:szCs w:val="24"/>
         </w:rPr>
-        <w:t>In this phase (phase 1), the following will be excluded and will come in the subsequent phases: -</w:t>
+        <w:t xml:space="preserve">In this phase (phase 1), the following </w:t>
+      </w:r>
+      <w:proofErr w:type="gramStart"/>
+      <w:r>
+        <w:rPr>
+          <w:rFonts w:ascii="Times New Roman" w:hAnsi="Times New Roman" w:cs="Times New Roman"/>
+          <w:color w:val="auto"/>
+          <w:sz w:val="24"/>
+          <w:szCs w:val="24"/>
+        </w:rPr>
+        <w:t>will be excluded</w:t>
+      </w:r>
+      <w:proofErr w:type="gramEnd"/>
+      <w:r>
+        <w:rPr>
+          <w:rFonts w:ascii="Times New Roman" w:hAnsi="Times New Roman" w:cs="Times New Roman"/>
+          <w:color w:val="auto"/>
+          <w:sz w:val="24"/>
+          <w:szCs w:val="24"/>
+        </w:rPr>
+        <w:t xml:space="preserve"> and will come in the subsequent phases: -</w:t>
       </w:r>
     </w:p>
     <w:p>
@@ -1017,8 +1115,19 @@
           <w:sz w:val="24"/>
           <w:szCs w:val="24"/>
         </w:rPr>
-        <w:t>A version control for the project will be implemented</w:t>
-      </w:r>
+        <w:t xml:space="preserve">A version control for the project </w:t>
+      </w:r>
+      <w:proofErr w:type="gramStart"/>
+      <w:r>
+        <w:rPr>
+          <w:rFonts w:ascii="Times New Roman" w:hAnsi="Times New Roman" w:cs="Times New Roman"/>
+          <w:color w:val="auto"/>
+          <w:sz w:val="24"/>
+          <w:szCs w:val="24"/>
+        </w:rPr>
+        <w:t>will be implemented</w:t>
+      </w:r>
+      <w:proofErr w:type="gramEnd"/>
       <w:r>
         <w:rPr>
           <w:rFonts w:ascii="Times New Roman" w:hAnsi="Times New Roman" w:cs="Times New Roman"/>
@@ -1035,7 +1144,27 @@
           <w:sz w:val="24"/>
           <w:szCs w:val="24"/>
         </w:rPr>
-        <w:t xml:space="preserve"> This will serve as a backup of the project source code and to track its development.</w:t>
+        <w:t xml:space="preserve"> This will serve as a backup </w:t>
+      </w:r>
+      <w:proofErr w:type="gramStart"/>
+      <w:r>
+        <w:rPr>
+          <w:rFonts w:ascii="Times New Roman" w:hAnsi="Times New Roman" w:cs="Times New Roman"/>
+          <w:color w:val="auto"/>
+          <w:sz w:val="24"/>
+          <w:szCs w:val="24"/>
+        </w:rPr>
+        <w:t>of the project source code and to track its development</w:t>
+      </w:r>
+      <w:proofErr w:type="gramEnd"/>
+      <w:r>
+        <w:rPr>
+          <w:rFonts w:ascii="Times New Roman" w:hAnsi="Times New Roman" w:cs="Times New Roman"/>
+          <w:color w:val="auto"/>
+          <w:sz w:val="24"/>
+          <w:szCs w:val="24"/>
+        </w:rPr>
+        <w:t>.</w:t>
       </w:r>
       <w:r>
         <w:rPr>
@@ -1063,26 +1192,48 @@
           <w:sz w:val="24"/>
           <w:szCs w:val="24"/>
         </w:rPr>
-        <w:t>After the projects repository has been created, the</w:t>
-      </w:r>
-      <w:r>
-        <w:rPr>
-          <w:rFonts w:ascii="Times New Roman" w:hAnsi="Times New Roman" w:cs="Times New Roman"/>
-          <w:color w:val="auto"/>
-          <w:sz w:val="24"/>
-          <w:szCs w:val="24"/>
-        </w:rPr>
-        <w:t xml:space="preserve"> UI prototype will be developed. Once the prototype has b</w:t>
-      </w:r>
-      <w:r>
-        <w:rPr>
-          <w:rFonts w:ascii="Times New Roman" w:hAnsi="Times New Roman" w:cs="Times New Roman"/>
-          <w:color w:val="auto"/>
-          <w:sz w:val="24"/>
-          <w:szCs w:val="24"/>
-        </w:rPr>
-        <w:t>een developed</w:t>
-      </w:r>
+        <w:t xml:space="preserve">After the projects repository </w:t>
+      </w:r>
+      <w:proofErr w:type="gramStart"/>
+      <w:r>
+        <w:rPr>
+          <w:rFonts w:ascii="Times New Roman" w:hAnsi="Times New Roman" w:cs="Times New Roman"/>
+          <w:color w:val="auto"/>
+          <w:sz w:val="24"/>
+          <w:szCs w:val="24"/>
+        </w:rPr>
+        <w:t>has been created</w:t>
+      </w:r>
+      <w:proofErr w:type="gramEnd"/>
+      <w:r>
+        <w:rPr>
+          <w:rFonts w:ascii="Times New Roman" w:hAnsi="Times New Roman" w:cs="Times New Roman"/>
+          <w:color w:val="auto"/>
+          <w:sz w:val="24"/>
+          <w:szCs w:val="24"/>
+        </w:rPr>
+        <w:t>, the</w:t>
+      </w:r>
+      <w:r>
+        <w:rPr>
+          <w:rFonts w:ascii="Times New Roman" w:hAnsi="Times New Roman" w:cs="Times New Roman"/>
+          <w:color w:val="auto"/>
+          <w:sz w:val="24"/>
+          <w:szCs w:val="24"/>
+        </w:rPr>
+        <w:t xml:space="preserve"> UI prototype will be developed. Once the prototype </w:t>
+      </w:r>
+      <w:proofErr w:type="gramStart"/>
+      <w:r>
+        <w:rPr>
+          <w:rFonts w:ascii="Times New Roman" w:hAnsi="Times New Roman" w:cs="Times New Roman"/>
+          <w:color w:val="auto"/>
+          <w:sz w:val="24"/>
+          <w:szCs w:val="24"/>
+        </w:rPr>
+        <w:t>has been developed</w:t>
+      </w:r>
+      <w:proofErr w:type="gramEnd"/>
       <w:r>
         <w:rPr>
           <w:rFonts w:ascii="Times New Roman" w:hAnsi="Times New Roman" w:cs="Times New Roman"/>
@@ -1109,7 +1260,27 @@
           <w:sz w:val="24"/>
           <w:szCs w:val="24"/>
         </w:rPr>
-        <w:t xml:space="preserve">After the UI prototype has been done, </w:t>
+        <w:t xml:space="preserve">After the UI prototype </w:t>
+      </w:r>
+      <w:proofErr w:type="gramStart"/>
+      <w:r>
+        <w:rPr>
+          <w:rFonts w:ascii="Times New Roman" w:hAnsi="Times New Roman" w:cs="Times New Roman"/>
+          <w:color w:val="auto"/>
+          <w:sz w:val="24"/>
+          <w:szCs w:val="24"/>
+        </w:rPr>
+        <w:t>has been done</w:t>
+      </w:r>
+      <w:proofErr w:type="gramEnd"/>
+      <w:r>
+        <w:rPr>
+          <w:rFonts w:ascii="Times New Roman" w:hAnsi="Times New Roman" w:cs="Times New Roman"/>
+          <w:color w:val="auto"/>
+          <w:sz w:val="24"/>
+          <w:szCs w:val="24"/>
+        </w:rPr>
+        <w:t xml:space="preserve">, </w:t>
       </w:r>
       <w:r>
         <w:rPr>
@@ -1308,25 +1479,7 @@
                 <w:sz w:val="24"/>
                 <w:szCs w:val="24"/>
               </w:rPr>
-              <w:t xml:space="preserve">19/09/2022 </w:t>
-            </w:r>
-            <w:r>
-              <w:rPr>
-                <w:rFonts w:ascii="Times New Roman" w:hAnsi="Times New Roman" w:cs="Times New Roman"/>
-                <w:color w:val="auto"/>
-                <w:sz w:val="24"/>
-                <w:szCs w:val="24"/>
-              </w:rPr>
-              <w:t>–</w:t>
-            </w:r>
-            <w:r>
-              <w:rPr>
-                <w:rFonts w:ascii="Times New Roman" w:hAnsi="Times New Roman" w:cs="Times New Roman"/>
-                <w:color w:val="auto"/>
-                <w:sz w:val="24"/>
-                <w:szCs w:val="24"/>
-              </w:rPr>
-              <w:t xml:space="preserve"> 26/09/2022</w:t>
+              <w:t>19/09/2022 – 26/09/2022</w:t>
             </w:r>
           </w:p>
         </w:tc>
@@ -1416,16 +1569,7 @@
                 <w:sz w:val="24"/>
                 <w:szCs w:val="24"/>
               </w:rPr>
-              <w:t>26</w:t>
-            </w:r>
-            <w:r>
-              <w:rPr>
-                <w:rFonts w:ascii="Times New Roman" w:hAnsi="Times New Roman" w:cs="Times New Roman"/>
-                <w:color w:val="auto"/>
-                <w:sz w:val="24"/>
-                <w:szCs w:val="24"/>
-              </w:rPr>
-              <w:t xml:space="preserve">/09/2022 – </w:t>
+              <w:t xml:space="preserve">26/09/2022 – </w:t>
             </w:r>
             <w:r>
               <w:rPr>
@@ -1443,16 +1587,7 @@
                 <w:sz w:val="24"/>
                 <w:szCs w:val="24"/>
               </w:rPr>
-              <w:t>/10</w:t>
-            </w:r>
-            <w:r>
-              <w:rPr>
-                <w:rFonts w:ascii="Times New Roman" w:hAnsi="Times New Roman" w:cs="Times New Roman"/>
-                <w:color w:val="auto"/>
-                <w:sz w:val="24"/>
-                <w:szCs w:val="24"/>
-              </w:rPr>
-              <w:t>/2022</w:t>
+              <w:t>/10/2022</w:t>
             </w:r>
           </w:p>
         </w:tc>
@@ -1541,52 +1676,7 @@
                 <w:sz w:val="24"/>
                 <w:szCs w:val="24"/>
               </w:rPr>
-              <w:t>10</w:t>
-            </w:r>
-            <w:r>
-              <w:rPr>
-                <w:rFonts w:ascii="Times New Roman" w:hAnsi="Times New Roman" w:cs="Times New Roman"/>
-                <w:color w:val="auto"/>
-                <w:sz w:val="24"/>
-                <w:szCs w:val="24"/>
-              </w:rPr>
-              <w:t>/</w:t>
-            </w:r>
-            <w:r>
-              <w:rPr>
-                <w:rFonts w:ascii="Times New Roman" w:hAnsi="Times New Roman" w:cs="Times New Roman"/>
-                <w:color w:val="auto"/>
-                <w:sz w:val="24"/>
-                <w:szCs w:val="24"/>
-              </w:rPr>
-              <w:t>10</w:t>
-            </w:r>
-            <w:r>
-              <w:rPr>
-                <w:rFonts w:ascii="Times New Roman" w:hAnsi="Times New Roman" w:cs="Times New Roman"/>
-                <w:color w:val="auto"/>
-                <w:sz w:val="24"/>
-                <w:szCs w:val="24"/>
-              </w:rPr>
-              <w:t xml:space="preserve">/2022 – </w:t>
-            </w:r>
-            <w:r>
-              <w:rPr>
-                <w:rFonts w:ascii="Times New Roman" w:hAnsi="Times New Roman" w:cs="Times New Roman"/>
-                <w:color w:val="auto"/>
-                <w:sz w:val="24"/>
-                <w:szCs w:val="24"/>
-              </w:rPr>
-              <w:t>17/</w:t>
-            </w:r>
-            <w:r>
-              <w:rPr>
-                <w:rFonts w:ascii="Times New Roman" w:hAnsi="Times New Roman" w:cs="Times New Roman"/>
-                <w:color w:val="auto"/>
-                <w:sz w:val="24"/>
-                <w:szCs w:val="24"/>
-              </w:rPr>
-              <w:t>10/2022</w:t>
+              <w:t>10/10/2022 – 17/10/2022</w:t>
             </w:r>
           </w:p>
         </w:tc>
@@ -1702,25 +1792,7 @@
                 <w:sz w:val="24"/>
                 <w:szCs w:val="24"/>
               </w:rPr>
-              <w:t>/</w:t>
-            </w:r>
-            <w:r>
-              <w:rPr>
-                <w:rFonts w:ascii="Times New Roman" w:hAnsi="Times New Roman" w:cs="Times New Roman"/>
-                <w:color w:val="auto"/>
-                <w:sz w:val="24"/>
-                <w:szCs w:val="24"/>
-              </w:rPr>
-              <w:t>10</w:t>
-            </w:r>
-            <w:r>
-              <w:rPr>
-                <w:rFonts w:ascii="Times New Roman" w:hAnsi="Times New Roman" w:cs="Times New Roman"/>
-                <w:color w:val="auto"/>
-                <w:sz w:val="24"/>
-                <w:szCs w:val="24"/>
-              </w:rPr>
-              <w:t>/2022</w:t>
+              <w:t>/10/2022</w:t>
             </w:r>
           </w:p>
         </w:tc>
@@ -1818,25 +1890,7 @@
                 <w:sz w:val="24"/>
                 <w:szCs w:val="24"/>
               </w:rPr>
-              <w:t>/</w:t>
-            </w:r>
-            <w:r>
-              <w:rPr>
-                <w:rFonts w:ascii="Times New Roman" w:hAnsi="Times New Roman" w:cs="Times New Roman"/>
-                <w:color w:val="auto"/>
-                <w:sz w:val="24"/>
-                <w:szCs w:val="24"/>
-              </w:rPr>
-              <w:t>10</w:t>
-            </w:r>
-            <w:r>
-              <w:rPr>
-                <w:rFonts w:ascii="Times New Roman" w:hAnsi="Times New Roman" w:cs="Times New Roman"/>
-                <w:color w:val="auto"/>
-                <w:sz w:val="24"/>
-                <w:szCs w:val="24"/>
-              </w:rPr>
-              <w:t xml:space="preserve">/2022 – </w:t>
+              <w:t xml:space="preserve">/10/2022 – </w:t>
             </w:r>
             <w:r>
               <w:rPr>
@@ -1961,61 +2015,7 @@
                 <w:sz w:val="24"/>
                 <w:szCs w:val="24"/>
               </w:rPr>
-              <w:t>1</w:t>
-            </w:r>
-            <w:r>
-              <w:rPr>
-                <w:rFonts w:ascii="Times New Roman" w:hAnsi="Times New Roman" w:cs="Times New Roman"/>
-                <w:color w:val="auto"/>
-                <w:sz w:val="24"/>
-                <w:szCs w:val="24"/>
-              </w:rPr>
-              <w:t>4/</w:t>
-            </w:r>
-            <w:r>
-              <w:rPr>
-                <w:rFonts w:ascii="Times New Roman" w:hAnsi="Times New Roman" w:cs="Times New Roman"/>
-                <w:color w:val="auto"/>
-                <w:sz w:val="24"/>
-                <w:szCs w:val="24"/>
-              </w:rPr>
-              <w:t>11</w:t>
-            </w:r>
-            <w:r>
-              <w:rPr>
-                <w:rFonts w:ascii="Times New Roman" w:hAnsi="Times New Roman" w:cs="Times New Roman"/>
-                <w:color w:val="auto"/>
-                <w:sz w:val="24"/>
-                <w:szCs w:val="24"/>
-              </w:rPr>
-              <w:t xml:space="preserve">/2022 – </w:t>
-            </w:r>
-            <w:r>
-              <w:rPr>
-                <w:rFonts w:ascii="Times New Roman" w:hAnsi="Times New Roman" w:cs="Times New Roman"/>
-                <w:color w:val="auto"/>
-                <w:sz w:val="24"/>
-                <w:szCs w:val="24"/>
-              </w:rPr>
-              <w:t>21</w:t>
-            </w:r>
-            <w:r>
-              <w:rPr>
-                <w:rFonts w:ascii="Times New Roman" w:hAnsi="Times New Roman" w:cs="Times New Roman"/>
-                <w:color w:val="auto"/>
-                <w:sz w:val="24"/>
-                <w:szCs w:val="24"/>
-              </w:rPr>
-              <w:t>/11/2022</w:t>
-            </w:r>
-            <w:r>
-              <w:rPr>
-                <w:rFonts w:ascii="Times New Roman" w:hAnsi="Times New Roman" w:cs="Times New Roman"/>
-                <w:color w:val="auto"/>
-                <w:sz w:val="24"/>
-                <w:szCs w:val="24"/>
-              </w:rPr>
-              <w:t>1</w:t>
+              <w:t>14/11/2022 – 21/11/20221</w:t>
             </w:r>
           </w:p>
         </w:tc>
@@ -2305,7 +2305,7 @@
                             <w:rPr>
                               <w:noProof/>
                             </w:rPr>
-                            <w:t>1</w:t>
+                            <w:t>2</w:t>
                           </w:r>
                           <w:r>
                             <w:fldChar w:fldCharType="end"/>
@@ -2348,7 +2348,7 @@
                       <w:rPr>
                         <w:noProof/>
                       </w:rPr>
-                      <w:t>1</w:t>
+                      <w:t>2</w:t>
                     </w:r>
                     <w:r>
                       <w:fldChar w:fldCharType="end"/>

</xml_diff>